<commit_message>
Added changes to files.
</commit_message>
<xml_diff>
--- a/Ubuntu terminal commands.docx
+++ b/Ubuntu terminal commands.docx
@@ -1209,21 +1209,7 @@
           <w:b/>
           <w:bCs/>
         </w:rPr>
-        <w:t>echo "</w:t>
-      </w:r>
-      <w:r>
-        <w:rPr>
-          <w:b/>
-          <w:bCs/>
-        </w:rPr>
-        <w:t>someText</w:t>
-      </w:r>
-      <w:r>
-        <w:rPr>
-          <w:b/>
-          <w:bCs/>
-        </w:rPr>
-        <w:t>"</w:t>
+        <w:t>echo "someText"</w:t>
       </w:r>
       <w:r>
         <w:rPr>
@@ -1249,35 +1235,7 @@
           <w:b/>
           <w:bCs/>
         </w:rPr>
-        <w:t>echo "</w:t>
-      </w:r>
-      <w:r>
-        <w:rPr>
-          <w:b/>
-          <w:bCs/>
-        </w:rPr>
-        <w:t>someText</w:t>
-      </w:r>
-      <w:r>
-        <w:rPr>
-          <w:b/>
-          <w:bCs/>
-        </w:rPr>
-        <w:t xml:space="preserve">" &gt;&gt; </w:t>
-      </w:r>
-      <w:r>
-        <w:rPr>
-          <w:b/>
-          <w:bCs/>
-        </w:rPr>
-        <w:t>fileName</w:t>
-      </w:r>
-      <w:r>
-        <w:rPr>
-          <w:b/>
-          <w:bCs/>
-        </w:rPr>
-        <w:t>.md</w:t>
+        <w:t>echo "someText" &gt;&gt; fileName.md</w:t>
       </w:r>
       <w:r>
         <w:rPr>
@@ -1454,6 +1412,248 @@
           <w:lang w:val="zxx" w:eastAsia="zxx" w:bidi="zxx"/>
         </w:rPr>
         <w:t xml:space="preserve"> - открыть "проводник" в текущей директории</w:t>
+      </w:r>
+    </w:p>
+    <w:p>
+      <w:pPr>
+        <w:pStyle w:val="Normal"/>
+        <w:spacing w:lineRule="auto" w:line="240" w:before="0" w:after="0"/>
+        <w:jc w:val="left"/>
+        <w:rPr>
+          <w:b/>
+          <w:b/>
+          <w:bCs/>
+        </w:rPr>
+      </w:pPr>
+      <w:r>
+        <w:rPr>
+          <w:b/>
+          <w:bCs/>
+          <w:lang w:val="zxx" w:eastAsia="zxx" w:bidi="zxx"/>
+        </w:rPr>
+        <w:t>lsblk</w:t>
+      </w:r>
+      <w:r>
+        <w:rPr>
+          <w:b w:val="false"/>
+          <w:bCs w:val="false"/>
+          <w:lang w:val="zxx" w:eastAsia="zxx" w:bidi="zxx"/>
+        </w:rPr>
+        <w:t xml:space="preserve"> - отобразить накопители</w:t>
+      </w:r>
+    </w:p>
+    <w:p>
+      <w:pPr>
+        <w:pStyle w:val="Normal"/>
+        <w:spacing w:lineRule="auto" w:line="240" w:before="0" w:after="0"/>
+        <w:jc w:val="left"/>
+        <w:rPr>
+          <w:b/>
+          <w:b/>
+          <w:bCs/>
+        </w:rPr>
+      </w:pPr>
+      <w:r>
+        <w:rPr>
+          <w:b/>
+          <w:bCs/>
+          <w:lang w:val="zxx" w:eastAsia="zxx" w:bidi="zxx"/>
+        </w:rPr>
+        <w:tab/>
+      </w:r>
+      <w:r>
+        <w:rPr>
+          <w:b/>
+          <w:bCs/>
+          <w:u w:val="single"/>
+          <w:lang w:val="zxx" w:eastAsia="zxx" w:bidi="zxx"/>
+        </w:rPr>
+        <w:t>journal</w:t>
+      </w:r>
+    </w:p>
+    <w:p>
+      <w:pPr>
+        <w:pStyle w:val="Normal"/>
+        <w:spacing w:lineRule="auto" w:line="240" w:before="0" w:after="0"/>
+        <w:jc w:val="left"/>
+        <w:rPr>
+          <w:b w:val="false"/>
+          <w:b w:val="false"/>
+          <w:bCs w:val="false"/>
+          <w:lang w:val="zxx" w:eastAsia="zxx" w:bidi="zxx"/>
+        </w:rPr>
+      </w:pPr>
+      <w:r>
+        <w:rPr/>
+        <w:t>https://losst.pro/shpargalka-po-journalctl-v-linux</w:t>
+      </w:r>
+    </w:p>
+    <w:p>
+      <w:pPr>
+        <w:pStyle w:val="Normal"/>
+        <w:spacing w:lineRule="auto" w:line="240" w:before="0" w:after="0"/>
+        <w:jc w:val="left"/>
+        <w:rPr>
+          <w:rFonts w:ascii="Arial" w:hAnsi="Arial" w:eastAsia="Calibri" w:cs="" w:cstheme="minorBidi" w:eastAsiaTheme="minorHAnsi"/>
+          <w:b/>
+          <w:b/>
+          <w:bCs/>
+          <w:i w:val="false"/>
+          <w:caps w:val="false"/>
+          <w:smallCaps w:val="false"/>
+          <w:color w:val="auto"/>
+          <w:spacing w:val="0"/>
+          <w:kern w:val="0"/>
+          <w:sz w:val="22"/>
+          <w:szCs w:val="22"/>
+          <w:lang w:val="zxx" w:eastAsia="zxx" w:bidi="zxx"/>
+        </w:rPr>
+      </w:pPr>
+      <w:r>
+        <w:rPr>
+          <w:rFonts w:eastAsia="Calibri" w:cs="" w:cstheme="minorBidi" w:eastAsiaTheme="minorHAnsi"/>
+          <w:b/>
+          <w:bCs/>
+          <w:i w:val="false"/>
+          <w:caps w:val="false"/>
+          <w:smallCaps w:val="false"/>
+          <w:color w:val="auto"/>
+          <w:spacing w:val="0"/>
+          <w:kern w:val="0"/>
+          <w:sz w:val="22"/>
+          <w:szCs w:val="22"/>
+          <w:lang w:val="zxx" w:eastAsia="zxx" w:bidi="zxx"/>
+        </w:rPr>
+        <w:t>sudo journalctl --disk-usage</w:t>
+      </w:r>
+      <w:r>
+        <w:rPr>
+          <w:rFonts w:eastAsia="Calibri" w:cs="" w:cstheme="minorBidi" w:eastAsiaTheme="minorHAnsi"/>
+          <w:b w:val="false"/>
+          <w:bCs w:val="false"/>
+          <w:i w:val="false"/>
+          <w:caps w:val="false"/>
+          <w:smallCaps w:val="false"/>
+          <w:color w:val="auto"/>
+          <w:spacing w:val="0"/>
+          <w:kern w:val="0"/>
+          <w:sz w:val="22"/>
+          <w:szCs w:val="22"/>
+          <w:lang w:val="zxx" w:eastAsia="zxx" w:bidi="zxx"/>
+        </w:rPr>
+        <w:t xml:space="preserve"> - размер логов на диске</w:t>
+      </w:r>
+    </w:p>
+    <w:p>
+      <w:pPr>
+        <w:pStyle w:val="Normal"/>
+        <w:spacing w:lineRule="auto" w:line="240" w:before="0" w:after="0"/>
+        <w:jc w:val="left"/>
+        <w:rPr>
+          <w:rFonts w:ascii="Arial" w:hAnsi="Arial" w:eastAsia="Calibri" w:cs="" w:cstheme="minorBidi" w:eastAsiaTheme="minorHAnsi"/>
+          <w:b/>
+          <w:b/>
+          <w:bCs/>
+          <w:i w:val="false"/>
+          <w:caps w:val="false"/>
+          <w:smallCaps w:val="false"/>
+          <w:color w:val="auto"/>
+          <w:spacing w:val="0"/>
+          <w:kern w:val="0"/>
+          <w:sz w:val="22"/>
+          <w:szCs w:val="22"/>
+          <w:lang w:val="zxx" w:eastAsia="zxx" w:bidi="zxx"/>
+        </w:rPr>
+      </w:pPr>
+      <w:r>
+        <w:rPr>
+          <w:rFonts w:eastAsia="Calibri" w:cs="" w:cstheme="minorBidi" w:eastAsiaTheme="minorHAnsi"/>
+          <w:b/>
+          <w:bCs/>
+          <w:i w:val="false"/>
+          <w:caps w:val="false"/>
+          <w:smallCaps w:val="false"/>
+          <w:color w:val="auto"/>
+          <w:spacing w:val="0"/>
+          <w:kern w:val="0"/>
+          <w:sz w:val="22"/>
+          <w:szCs w:val="22"/>
+          <w:lang w:val="zxx" w:eastAsia="zxx" w:bidi="zxx"/>
+        </w:rPr>
+        <w:t>sudo journalctl --vacuum-size=2G</w:t>
+      </w:r>
+      <w:r>
+        <w:rPr>
+          <w:rFonts w:eastAsia="Calibri" w:cs="" w:cstheme="minorBidi" w:eastAsiaTheme="minorHAnsi"/>
+          <w:b w:val="false"/>
+          <w:bCs w:val="false"/>
+          <w:i w:val="false"/>
+          <w:caps w:val="false"/>
+          <w:smallCaps w:val="false"/>
+          <w:color w:val="auto"/>
+          <w:spacing w:val="0"/>
+          <w:kern w:val="0"/>
+          <w:sz w:val="22"/>
+          <w:szCs w:val="22"/>
+          <w:lang w:val="zxx" w:eastAsia="zxx" w:bidi="zxx"/>
+        </w:rPr>
+        <w:t xml:space="preserve"> - установить максимальный размер логов в 2 Gb</w:t>
+      </w:r>
+    </w:p>
+    <w:p>
+      <w:pPr>
+        <w:pStyle w:val="Normal"/>
+        <w:spacing w:lineRule="auto" w:line="240" w:before="0" w:after="0"/>
+        <w:jc w:val="left"/>
+        <w:rPr>
+          <w:rFonts w:ascii="Arial" w:hAnsi="Arial" w:eastAsia="Calibri" w:cs="" w:cstheme="minorBidi" w:eastAsiaTheme="minorHAnsi"/>
+          <w:b/>
+          <w:b/>
+          <w:bCs/>
+          <w:i w:val="false"/>
+          <w:caps w:val="false"/>
+          <w:smallCaps w:val="false"/>
+          <w:color w:val="auto"/>
+          <w:spacing w:val="0"/>
+          <w:kern w:val="0"/>
+          <w:sz w:val="22"/>
+          <w:szCs w:val="22"/>
+          <w:lang w:val="zxx" w:eastAsia="zxx" w:bidi="zxx"/>
+        </w:rPr>
+      </w:pPr>
+      <w:r>
+        <w:rPr>
+          <w:rFonts w:eastAsia="Calibri" w:cs="" w:cstheme="minorBidi" w:eastAsiaTheme="minorHAnsi"/>
+          <w:b/>
+          <w:bCs/>
+          <w:i w:val="false"/>
+          <w:caps w:val="false"/>
+          <w:smallCaps w:val="false"/>
+          <w:color w:val="auto"/>
+          <w:spacing w:val="0"/>
+          <w:kern w:val="0"/>
+          <w:sz w:val="22"/>
+          <w:szCs w:val="22"/>
+          <w:lang w:val="zxx" w:eastAsia="zxx" w:bidi="zxx"/>
+        </w:rPr>
+        <w:t>journalctl --vacuum-time=1years</w:t>
+      </w:r>
+      <w:r>
+        <w:rPr>
+          <w:rFonts w:eastAsia="Calibri" w:cs="" w:cstheme="minorBidi" w:eastAsiaTheme="minorHAnsi"/>
+          <w:b w:val="false"/>
+          <w:bCs w:val="false"/>
+          <w:i w:val="false"/>
+          <w:caps w:val="false"/>
+          <w:smallCaps w:val="false"/>
+          <w:color w:val="auto"/>
+          <w:spacing w:val="0"/>
+          <w:kern w:val="0"/>
+          <w:sz w:val="22"/>
+          <w:szCs w:val="22"/>
+          <w:lang w:val="zxx" w:eastAsia="zxx" w:bidi="zxx"/>
+        </w:rPr>
+        <w:t xml:space="preserve"> - установить максимальное время хранения логов в 1 год</w:t>
       </w:r>
     </w:p>
     <w:sectPr>

</xml_diff>